<commit_message>
added more resources to resource list file
</commit_message>
<xml_diff>
--- a/Data Resource List.docx
+++ b/Data Resource List.docx
@@ -99,6 +99,11 @@
       </w:hyperlink>
     </w:p>
     <w:p>
+      <w:pPr>
+        <w:rPr>
+          <w:rStyle w:val="Hyperlink"/>
+        </w:rPr>
+      </w:pPr>
       <w:hyperlink r:id="rId12" w:history="1">
         <w:r>
           <w:rPr>
@@ -108,22 +113,50 @@
         </w:r>
       </w:hyperlink>
     </w:p>
-    <w:p/>
-    <w:p/>
-    <w:p/>
+    <w:p>
+      <w:pPr>
+        <w:rPr>
+          <w:rStyle w:val="Hyperlink"/>
+        </w:rPr>
+      </w:pPr>
+    </w:p>
     <w:p>
       <w:hyperlink r:id="rId13" w:history="1">
         <w:r>
           <w:rPr>
             <w:rStyle w:val="Hyperlink"/>
           </w:rPr>
+          <w:t>https://catalog.data.gov/dataset?organization_type=Federal+Government&amp;q=car+sales&amp;sort=score+desc%2C+name+asc</w:t>
+        </w:r>
+      </w:hyperlink>
+    </w:p>
+    <w:p>
+      <w:hyperlink r:id="rId14" w:history="1">
+        <w:r>
+          <w:rPr>
+            <w:rStyle w:val="Hyperlink"/>
+          </w:rPr>
+          <w:t>https://catalog.data.gov/dataset/auto-sales-saar</w:t>
+        </w:r>
+      </w:hyperlink>
+    </w:p>
+    <w:p/>
+    <w:p/>
+    <w:p/>
+    <w:p/>
+    <w:p>
+      <w:hyperlink r:id="rId15" w:history="1">
+        <w:r>
+          <w:rPr>
+            <w:rStyle w:val="Hyperlink"/>
+          </w:rPr>
           <w:t>https://www.automobilemag.com/news/2019-year-auto-sales-2019/</w:t>
         </w:r>
       </w:hyperlink>
     </w:p>
     <w:p/>
     <w:p>
-      <w:hyperlink r:id="rId14" w:history="1">
+      <w:hyperlink r:id="rId16" w:history="1">
         <w:r>
           <w:rPr>
             <w:rStyle w:val="Hyperlink"/>
@@ -134,7 +167,7 @@
     </w:p>
     <w:p/>
     <w:p>
-      <w:hyperlink r:id="rId15" w:history="1">
+      <w:hyperlink r:id="rId17" w:history="1">
         <w:r>
           <w:rPr>
             <w:rStyle w:val="Hyperlink"/>
@@ -145,7 +178,7 @@
     </w:p>
     <w:p/>
     <w:p>
-      <w:hyperlink r:id="rId16" w:history="1">
+      <w:hyperlink r:id="rId18" w:history="1">
         <w:r>
           <w:rPr>
             <w:rStyle w:val="Hyperlink"/>
@@ -156,7 +189,7 @@
     </w:p>
     <w:p/>
     <w:p>
-      <w:hyperlink r:id="rId17" w:history="1">
+      <w:hyperlink r:id="rId19" w:history="1">
         <w:r>
           <w:rPr>
             <w:rStyle w:val="Hyperlink"/>
@@ -168,7 +201,7 @@
     <w:p/>
     <w:p/>
     <w:p>
-      <w:hyperlink r:id="rId18" w:anchor="analytics" w:history="1">
+      <w:hyperlink r:id="rId20" w:anchor="analytics" w:history="1">
         <w:r>
           <w:rPr>
             <w:rStyle w:val="Hyperlink"/>

</xml_diff>